<commit_message>
updatet test doc en hotfix offilne versie
</commit_message>
<xml_diff>
--- a/Documentatie/KT2/ad.11.1_Technische_test.docx
+++ b/Documentatie/KT2/ad.11.1_Technische_test.docx
@@ -4089,8 +4089,6 @@
             <w:t>Inhoudsopgave</w:t>
           </w:r>
         </w:p>
-        <w:bookmarkStart w:id="0" w:name="_GoBack"/>
-        <w:bookmarkEnd w:id="0"/>
         <w:p>
           <w:pPr>
             <w:pStyle w:val="TOC1"/>
@@ -4263,12 +4261,12 @@
       <w:pPr>
         <w:pStyle w:val="Heading1"/>
       </w:pPr>
-      <w:bookmarkStart w:id="1" w:name="_Toc484504735"/>
+      <w:bookmarkStart w:id="0" w:name="_Toc484504735"/>
       <w:r>
         <w:lastRenderedPageBreak/>
         <w:t>Technisch</w:t>
       </w:r>
-      <w:bookmarkEnd w:id="1"/>
+      <w:bookmarkEnd w:id="0"/>
     </w:p>
     <w:tbl>
       <w:tblPr>
@@ -4399,47 +4397,7 @@
                 <w:kern w:val="3"/>
                 <w:lang w:eastAsia="zh-CN" w:bidi="hi-IN"/>
               </w:rPr>
-              <w:t xml:space="preserve">Alle klassen, methodes en </w:t>
-            </w:r>
-            <w:proofErr w:type="spellStart"/>
-            <w:r>
-              <w:rPr>
-                <w:rFonts w:ascii="Calibri" w:hAnsi="Calibri" w:cs="Mangal"/>
-                <w:b w:val="0"/>
-                <w:kern w:val="3"/>
-                <w:lang w:eastAsia="zh-CN" w:bidi="hi-IN"/>
-              </w:rPr>
-              <w:t>properties</w:t>
-            </w:r>
-            <w:proofErr w:type="spellEnd"/>
-            <w:r>
-              <w:rPr>
-                <w:rFonts w:ascii="Calibri" w:hAnsi="Calibri" w:cs="Mangal"/>
-                <w:b w:val="0"/>
-                <w:kern w:val="3"/>
-                <w:lang w:eastAsia="zh-CN" w:bidi="hi-IN"/>
-              </w:rPr>
-              <w:t xml:space="preserve"> zijn in </w:t>
-            </w:r>
-            <w:proofErr w:type="spellStart"/>
-            <w:r>
-              <w:rPr>
-                <w:rFonts w:ascii="Calibri" w:hAnsi="Calibri" w:cs="Mangal"/>
-                <w:b w:val="0"/>
-                <w:kern w:val="3"/>
-                <w:lang w:eastAsia="zh-CN" w:bidi="hi-IN"/>
-              </w:rPr>
-              <w:t>PascalCase</w:t>
-            </w:r>
-            <w:proofErr w:type="spellEnd"/>
-            <w:r>
-              <w:rPr>
-                <w:rFonts w:ascii="Calibri" w:hAnsi="Calibri" w:cs="Mangal"/>
-                <w:b w:val="0"/>
-                <w:kern w:val="3"/>
-                <w:lang w:eastAsia="zh-CN" w:bidi="hi-IN"/>
-              </w:rPr>
-              <w:t xml:space="preserve"> geschreven.</w:t>
+              <w:t>Alle klassen, methodes en properties zijn in PascalCase geschreven.</w:t>
             </w:r>
           </w:p>
         </w:tc>
@@ -4481,45 +4439,7 @@
                 <w:kern w:val="3"/>
                 <w:lang w:eastAsia="zh-CN" w:bidi="hi-IN"/>
               </w:rPr>
-              <w:t xml:space="preserve">Fields zijn in </w:t>
-            </w:r>
-            <w:proofErr w:type="spellStart"/>
-            <w:r>
-              <w:rPr>
-                <w:rFonts w:ascii="Calibri" w:hAnsi="Calibri" w:cs="Mangal"/>
-                <w:b w:val="0"/>
-                <w:kern w:val="3"/>
-                <w:lang w:eastAsia="zh-CN" w:bidi="hi-IN"/>
-              </w:rPr>
-              <w:t>camelCase</w:t>
-            </w:r>
-            <w:proofErr w:type="spellEnd"/>
-            <w:r>
-              <w:rPr>
-                <w:rFonts w:ascii="Calibri" w:hAnsi="Calibri" w:cs="Mangal"/>
-                <w:b w:val="0"/>
-                <w:kern w:val="3"/>
-                <w:lang w:eastAsia="zh-CN" w:bidi="hi-IN"/>
-              </w:rPr>
-              <w:t xml:space="preserve"> </w:t>
-            </w:r>
-            <w:r>
-              <w:rPr>
-                <w:rFonts w:ascii="Calibri" w:hAnsi="Calibri" w:cs="Mangal"/>
-                <w:b w:val="0"/>
-                <w:kern w:val="3"/>
-                <w:lang w:eastAsia="zh-CN" w:bidi="hi-IN"/>
-              </w:rPr>
-              <w:t>geschreven</w:t>
-            </w:r>
-            <w:r>
-              <w:rPr>
-                <w:rFonts w:ascii="Calibri" w:hAnsi="Calibri" w:cs="Mangal"/>
-                <w:b w:val="0"/>
-                <w:kern w:val="3"/>
-                <w:lang w:eastAsia="zh-CN" w:bidi="hi-IN"/>
-              </w:rPr>
-              <w:t>.</w:t>
+              <w:t>Fields zijn in camelCase geschreven.</w:t>
             </w:r>
           </w:p>
         </w:tc>
@@ -4648,25 +4568,7 @@
                 <w:kern w:val="3"/>
                 <w:lang w:eastAsia="zh-CN" w:bidi="hi-IN"/>
               </w:rPr>
-              <w:t xml:space="preserve">Alle methodes </w:t>
-            </w:r>
-            <w:r>
-              <w:rPr>
-                <w:rFonts w:ascii="Calibri" w:hAnsi="Calibri" w:cs="Mangal"/>
-                <w:b w:val="0"/>
-                <w:kern w:val="3"/>
-                <w:lang w:eastAsia="zh-CN" w:bidi="hi-IN"/>
-              </w:rPr>
-              <w:t>worden gebruikt in de applicatie</w:t>
-            </w:r>
-            <w:r>
-              <w:rPr>
-                <w:rFonts w:ascii="Calibri" w:hAnsi="Calibri" w:cs="Mangal"/>
-                <w:b w:val="0"/>
-                <w:kern w:val="3"/>
-                <w:lang w:eastAsia="zh-CN" w:bidi="hi-IN"/>
-              </w:rPr>
-              <w:t>.</w:t>
+              <w:t>Alle methodes worden gebruikt in de applicatie.</w:t>
             </w:r>
           </w:p>
         </w:tc>
@@ -4750,25 +4652,7 @@
                 <w:kern w:val="3"/>
                 <w:lang w:eastAsia="zh-CN" w:bidi="hi-IN"/>
               </w:rPr>
-              <w:t xml:space="preserve">De methodes </w:t>
-            </w:r>
-            <w:r>
-              <w:rPr>
-                <w:rFonts w:ascii="Calibri" w:hAnsi="Calibri" w:cs="Mangal"/>
-                <w:b w:val="0"/>
-                <w:kern w:val="3"/>
-                <w:lang w:eastAsia="zh-CN" w:bidi="hi-IN"/>
-              </w:rPr>
-              <w:t>hebben geen onnodige parameters die worden meegegeven</w:t>
-            </w:r>
-            <w:r>
-              <w:rPr>
-                <w:rFonts w:ascii="Calibri" w:hAnsi="Calibri" w:cs="Mangal"/>
-                <w:b w:val="0"/>
-                <w:kern w:val="3"/>
-                <w:lang w:eastAsia="zh-CN" w:bidi="hi-IN"/>
-              </w:rPr>
-              <w:t>.</w:t>
+              <w:t>De methodes hebben geen onnodige parameters die worden meegegeven.</w:t>
             </w:r>
           </w:p>
         </w:tc>
@@ -4807,9 +4691,8 @@
                 <w:kern w:val="3"/>
                 <w:lang w:eastAsia="zh-CN" w:bidi="hi-IN"/>
               </w:rPr>
-              <w:t xml:space="preserve">Er word gebruik gemaakt van </w:t>
-            </w:r>
-            <w:proofErr w:type="spellStart"/>
+              <w:t>Er word gebruik gemaakt van MessageBoxes en</w:t>
+            </w:r>
             <w:r>
               <w:rPr>
                 <w:rFonts w:ascii="Calibri" w:hAnsi="Calibri" w:cs="Mangal"/>
@@ -4817,9 +4700,8 @@
                 <w:kern w:val="3"/>
                 <w:lang w:eastAsia="zh-CN" w:bidi="hi-IN"/>
               </w:rPr>
-              <w:t>MessageBoxes</w:t>
-            </w:r>
-            <w:proofErr w:type="spellEnd"/>
+              <w:t xml:space="preserve"> voor</w:t>
+            </w:r>
             <w:r>
               <w:rPr>
                 <w:rFonts w:ascii="Calibri" w:hAnsi="Calibri" w:cs="Mangal"/>
@@ -4827,34 +4709,7 @@
                 <w:kern w:val="3"/>
                 <w:lang w:eastAsia="zh-CN" w:bidi="hi-IN"/>
               </w:rPr>
-              <w:t xml:space="preserve"> en</w:t>
-            </w:r>
-            <w:r>
-              <w:rPr>
-                <w:rFonts w:ascii="Calibri" w:hAnsi="Calibri" w:cs="Mangal"/>
-                <w:b w:val="0"/>
-                <w:kern w:val="3"/>
-                <w:lang w:eastAsia="zh-CN" w:bidi="hi-IN"/>
-              </w:rPr>
-              <w:t xml:space="preserve"> voor</w:t>
-            </w:r>
-            <w:r>
-              <w:rPr>
-                <w:rFonts w:ascii="Calibri" w:hAnsi="Calibri" w:cs="Mangal"/>
-                <w:b w:val="0"/>
-                <w:kern w:val="3"/>
-                <w:lang w:eastAsia="zh-CN" w:bidi="hi-IN"/>
-              </w:rPr>
-              <w:t xml:space="preserve"> errorhandling </w:t>
-            </w:r>
-            <w:r>
-              <w:rPr>
-                <w:rFonts w:ascii="Calibri" w:hAnsi="Calibri" w:cs="Mangal"/>
-                <w:b w:val="0"/>
-                <w:kern w:val="3"/>
-                <w:lang w:eastAsia="zh-CN" w:bidi="hi-IN"/>
-              </w:rPr>
-              <w:t>wanneer nodig, maar niet overbodig.</w:t>
+              <w:t xml:space="preserve"> errorhandling wanneer nodig, maar niet overbodig.</w:t>
             </w:r>
           </w:p>
         </w:tc>
@@ -4893,25 +4748,7 @@
                 <w:kern w:val="3"/>
                 <w:lang w:eastAsia="zh-CN" w:bidi="hi-IN"/>
               </w:rPr>
-              <w:t>Er is gebruik gemaakt van een database om de data</w:t>
-            </w:r>
-            <w:r>
-              <w:rPr>
-                <w:rFonts w:ascii="Calibri" w:hAnsi="Calibri" w:cs="Mangal"/>
-                <w:b w:val="0"/>
-                <w:kern w:val="3"/>
-                <w:lang w:eastAsia="zh-CN" w:bidi="hi-IN"/>
-              </w:rPr>
-              <w:t xml:space="preserve"> in</w:t>
-            </w:r>
-            <w:r>
-              <w:rPr>
-                <w:rFonts w:ascii="Calibri" w:hAnsi="Calibri" w:cs="Mangal"/>
-                <w:b w:val="0"/>
-                <w:kern w:val="3"/>
-                <w:lang w:eastAsia="zh-CN" w:bidi="hi-IN"/>
-              </w:rPr>
-              <w:t xml:space="preserve"> op te slaan.</w:t>
+              <w:t>Er is gebruik gemaakt van een database om de data in op te slaan.</w:t>
             </w:r>
           </w:p>
         </w:tc>
@@ -4923,6 +4760,59 @@
             <w:pPr>
               <w:pStyle w:val="NoSpacing"/>
               <w:cnfStyle w:val="000000000000" w:firstRow="0" w:lastRow="0" w:firstColumn="0" w:lastColumn="0" w:oddVBand="0" w:evenVBand="0" w:oddHBand="0" w:evenHBand="0" w:firstRowFirstColumn="0" w:firstRowLastColumn="0" w:lastRowFirstColumn="0" w:lastRowLastColumn="0"/>
+            </w:pPr>
+          </w:p>
+        </w:tc>
+      </w:tr>
+      <w:tr>
+        <w:trPr>
+          <w:cnfStyle w:val="000000100000" w:firstRow="0" w:lastRow="0" w:firstColumn="0" w:lastColumn="0" w:oddVBand="0" w:evenVBand="0" w:oddHBand="1" w:evenHBand="0" w:firstRowFirstColumn="0" w:firstRowLastColumn="0" w:lastRowFirstColumn="0" w:lastRowLastColumn="0"/>
+        </w:trPr>
+        <w:tc>
+          <w:tcPr>
+            <w:cnfStyle w:val="001000000000" w:firstRow="0" w:lastRow="0" w:firstColumn="1" w:lastColumn="0" w:oddVBand="0" w:evenVBand="0" w:oddHBand="0" w:evenHBand="0" w:firstRowFirstColumn="0" w:firstRowLastColumn="0" w:lastRowFirstColumn="0" w:lastRowLastColumn="0"/>
+            <w:tcW w:w="8472" w:type="dxa"/>
+          </w:tcPr>
+          <w:p>
+            <w:pPr>
+              <w:pStyle w:val="NoSpacing"/>
+              <w:rPr>
+                <w:rFonts w:ascii="Calibri" w:hAnsi="Calibri" w:cs="Mangal"/>
+                <w:b w:val="0"/>
+                <w:kern w:val="3"/>
+                <w:lang w:eastAsia="zh-CN" w:bidi="hi-IN"/>
+              </w:rPr>
+            </w:pPr>
+            <w:r>
+              <w:rPr>
+                <w:rFonts w:ascii="Calibri" w:hAnsi="Calibri" w:cs="Mangal"/>
+                <w:b w:val="0"/>
+                <w:kern w:val="3"/>
+                <w:lang w:eastAsia="zh-CN" w:bidi="hi-IN"/>
+              </w:rPr>
+              <w:t>Er zijn geen overbodige warnings te zien in Visual S</w:t>
+            </w:r>
+            <w:bookmarkStart w:id="1" w:name="_GoBack"/>
+            <w:bookmarkEnd w:id="1"/>
+            <w:r>
+              <w:rPr>
+                <w:rFonts w:ascii="Calibri" w:hAnsi="Calibri" w:cs="Mangal"/>
+                <w:b w:val="0"/>
+                <w:kern w:val="3"/>
+                <w:lang w:eastAsia="zh-CN" w:bidi="hi-IN"/>
+              </w:rPr>
+              <w:t>tudio</w:t>
+            </w:r>
+          </w:p>
+        </w:tc>
+        <w:tc>
+          <w:tcPr>
+            <w:tcW w:w="740" w:type="dxa"/>
+          </w:tcPr>
+          <w:p>
+            <w:pPr>
+              <w:pStyle w:val="NoSpacing"/>
+              <w:cnfStyle w:val="000000100000" w:firstRow="0" w:lastRow="0" w:firstColumn="0" w:lastColumn="0" w:oddVBand="0" w:evenVBand="0" w:oddHBand="1" w:evenHBand="0" w:firstRowFirstColumn="0" w:firstRowLastColumn="0" w:lastRowFirstColumn="0" w:lastRowLastColumn="0"/>
             </w:pPr>
           </w:p>
         </w:tc>
@@ -5283,6 +5173,7 @@
         <w:pStyle w:val="NoSpacing"/>
       </w:pPr>
       <w:r>
+        <w:lastRenderedPageBreak/>
         <w:br w:type="page"/>
       </w:r>
     </w:p>
@@ -5631,7 +5522,7 @@
                 <w:bCs/>
                 <w:noProof/>
               </w:rPr>
-              <w:t>3</w:t>
+              <w:t>2</w:t>
             </w:r>
             <w:r>
               <w:rPr>
@@ -5676,7 +5567,7 @@
                 <w:bCs/>
                 <w:noProof/>
               </w:rPr>
-              <w:t>3</w:t>
+              <w:t>4</w:t>
             </w:r>
             <w:r>
               <w:rPr>
@@ -6687,7 +6578,7 @@
 </file>
 
 <file path=customXml/itemProps2.xml><?xml version="1.0" encoding="utf-8"?>
-<ds:datastoreItem xmlns:ds="http://schemas.openxmlformats.org/officeDocument/2006/customXml" ds:itemID="{F82291DD-032D-443E-9C26-30815C33EC4E}">
+<ds:datastoreItem xmlns:ds="http://schemas.openxmlformats.org/officeDocument/2006/customXml" ds:itemID="{B56ABB94-7A3A-42E1-98CD-19CD4CE22D10}">
   <ds:schemaRefs>
     <ds:schemaRef ds:uri="http://schemas.openxmlformats.org/officeDocument/2006/bibliography"/>
   </ds:schemaRefs>

</xml_diff>